<commit_message>
doc: added indv reports
</commit_message>
<xml_diff>
--- a/reports/Student #1/01 - Requirements - Student #1.docx
+++ b/reports/Student #1/01 - Requirements - Student #1.docx
@@ -4,7 +4,7 @@
   <w:body>
     <w:p>
       <w:pPr>
-        <w:pStyle w:val="Heading1"/>
+        <w:pStyle w:val="Ttulo1"/>
         <w:spacing w:before="0"/>
         <w:rPr>
           <w:rFonts w:cstheme="majorHAnsi"/>
@@ -135,12 +135,37 @@
                 <w15:appearance w15:val="hidden"/>
                 <w:text/>
               </w:sdtPr>
+              <w:sdtEndPr/>
               <w:sdtContent>
                 <w:r>
                   <w:rPr>
                     <w:rFonts w:asciiTheme="majorHAnsi" w:hAnsiTheme="majorHAnsi" w:cstheme="majorHAnsi"/>
                   </w:rPr>
-                  <w:t xml:space="preserve"> CX.YYY  </w:t>
+                  <w:t xml:space="preserve"> C</w:t>
+                </w:r>
+                <w:r>
+                  <w:rPr>
+                    <w:rFonts w:asciiTheme="majorHAnsi" w:hAnsiTheme="majorHAnsi" w:cstheme="majorHAnsi"/>
+                  </w:rPr>
+                  <w:t>1</w:t>
+                </w:r>
+                <w:r>
+                  <w:rPr>
+                    <w:rFonts w:asciiTheme="majorHAnsi" w:hAnsiTheme="majorHAnsi" w:cstheme="majorHAnsi"/>
+                  </w:rPr>
+                  <w:t>.</w:t>
+                </w:r>
+                <w:r>
+                  <w:rPr>
+                    <w:rFonts w:asciiTheme="majorHAnsi" w:hAnsiTheme="majorHAnsi" w:cstheme="majorHAnsi"/>
+                  </w:rPr>
+                  <w:t>046</w:t>
+                </w:r>
+                <w:r>
+                  <w:rPr>
+                    <w:rFonts w:asciiTheme="majorHAnsi" w:hAnsiTheme="majorHAnsi" w:cstheme="majorHAnsi"/>
+                  </w:rPr>
+                  <w:t xml:space="preserve">  </w:t>
                 </w:r>
               </w:sdtContent>
             </w:sdt>
@@ -199,12 +224,13 @@
                 <w15:appearance w15:val="hidden"/>
                 <w:text/>
               </w:sdtPr>
+              <w:sdtEndPr/>
               <w:sdtContent>
                 <w:r>
                   <w:rPr>
                     <w:rFonts w:asciiTheme="majorHAnsi" w:hAnsiTheme="majorHAnsi" w:cstheme="majorHAnsi"/>
                   </w:rPr>
-                  <w:t xml:space="preserve"> https://github.com/xxxx  </w:t>
+                  <w:t xml:space="preserve"> https://github.com/DP2-C1-046/Acme-ANS-D01</w:t>
                 </w:r>
               </w:sdtContent>
             </w:sdt>
@@ -276,6 +302,8 @@
               <w:sdtPr>
                 <w:rPr>
                   <w:rFonts w:asciiTheme="majorHAnsi" w:hAnsiTheme="majorHAnsi" w:cstheme="majorBidi"/>
+                  <w:kern w:val="0"/>
+                  <w14:ligatures w14:val="none"/>
                 </w:rPr>
                 <w:tag w:val="ID2"/>
                 <w:id w:val="-1276937016"/>
@@ -285,24 +313,47 @@
                 <w15:appearance w15:val="hidden"/>
                 <w:text/>
               </w:sdtPr>
+              <w:sdtEndPr/>
               <w:sdtContent>
                 <w:r>
                   <w:rPr>
                     <w:rFonts w:asciiTheme="majorHAnsi" w:hAnsiTheme="majorHAnsi" w:cstheme="majorBidi"/>
+                    <w:kern w:val="0"/>
+                    <w14:ligatures w14:val="none"/>
                   </w:rPr>
-                  <w:t xml:space="preserve">Masked </w:t>
+                  <w:t>20</w:t>
                 </w:r>
                 <w:r>
                   <w:rPr>
                     <w:rFonts w:asciiTheme="majorHAnsi" w:hAnsiTheme="majorHAnsi" w:cstheme="majorBidi"/>
+                    <w:kern w:val="0"/>
+                    <w14:ligatures w14:val="none"/>
                   </w:rPr>
-                  <w:t xml:space="preserve">ID </w:t>
+                  <w:t>06*</w:t>
                 </w:r>
                 <w:r>
                   <w:rPr>
                     <w:rFonts w:asciiTheme="majorHAnsi" w:hAnsiTheme="majorHAnsi" w:cstheme="majorBidi"/>
+                    <w:kern w:val="0"/>
+                    <w14:ligatures w14:val="none"/>
                   </w:rPr>
-                  <w:t>number</w:t>
+                  <w:t>**</w:t>
+                </w:r>
+                <w:r>
+                  <w:rPr>
+                    <w:rFonts w:asciiTheme="majorHAnsi" w:hAnsiTheme="majorHAnsi" w:cstheme="majorBidi"/>
+                    <w:kern w:val="0"/>
+                    <w14:ligatures w14:val="none"/>
+                  </w:rPr>
+                  <w:t>*</w:t>
+                </w:r>
+                <w:r>
+                  <w:rPr>
+                    <w:rFonts w:asciiTheme="majorHAnsi" w:hAnsiTheme="majorHAnsi" w:cstheme="majorBidi"/>
+                    <w:kern w:val="0"/>
+                    <w14:ligatures w14:val="none"/>
+                  </w:rPr>
+                  <w:t>X</w:t>
                 </w:r>
               </w:sdtContent>
             </w:sdt>
@@ -350,6 +401,7 @@
                 <w15:appearance w15:val="hidden"/>
                 <w:text/>
               </w:sdtPr>
+              <w:sdtEndPr/>
               <w:sdtContent>
                 <w:r>
                   <w:rPr>
@@ -362,7 +414,7 @@
                   <w:rPr>
                     <w:rFonts w:asciiTheme="majorHAnsi" w:hAnsiTheme="majorHAnsi" w:cstheme="majorHAnsi"/>
                   </w:rPr>
-                  <w:t>uvus</w:t>
+                  <w:t>rafseggom</w:t>
                 </w:r>
                 <w:proofErr w:type="spellEnd"/>
                 <w:r>
@@ -415,12 +467,37 @@
                 <w15:appearance w15:val="hidden"/>
                 <w:text/>
               </w:sdtPr>
+              <w:sdtEndPr/>
               <w:sdtContent>
                 <w:r>
                   <w:rPr>
                     <w:rFonts w:asciiTheme="majorHAnsi" w:hAnsiTheme="majorHAnsi" w:cstheme="majorHAnsi"/>
                   </w:rPr>
-                  <w:t xml:space="preserve"> Surnames, Name  </w:t>
+                  <w:t xml:space="preserve"> S</w:t>
+                </w:r>
+                <w:r>
+                  <w:rPr>
+                    <w:rFonts w:asciiTheme="majorHAnsi" w:hAnsiTheme="majorHAnsi" w:cstheme="majorHAnsi"/>
+                  </w:rPr>
+                  <w:t>egura Gómez</w:t>
+                </w:r>
+                <w:r>
+                  <w:rPr>
+                    <w:rFonts w:asciiTheme="majorHAnsi" w:hAnsiTheme="majorHAnsi" w:cstheme="majorHAnsi"/>
+                  </w:rPr>
+                  <w:t xml:space="preserve">, </w:t>
+                </w:r>
+                <w:r>
+                  <w:rPr>
+                    <w:rFonts w:asciiTheme="majorHAnsi" w:hAnsiTheme="majorHAnsi" w:cstheme="majorHAnsi"/>
+                  </w:rPr>
+                  <w:t>Rafael</w:t>
+                </w:r>
+                <w:r>
+                  <w:rPr>
+                    <w:rFonts w:asciiTheme="majorHAnsi" w:hAnsiTheme="majorHAnsi" w:cstheme="majorHAnsi"/>
+                  </w:rPr>
+                  <w:t xml:space="preserve">  </w:t>
                 </w:r>
               </w:sdtContent>
             </w:sdt>
@@ -457,6 +534,8 @@
               <w:sdtPr>
                 <w:rPr>
                   <w:rFonts w:asciiTheme="majorHAnsi" w:hAnsiTheme="majorHAnsi" w:cstheme="majorHAnsi"/>
+                  <w:kern w:val="0"/>
+                  <w14:ligatures w14:val="none"/>
                 </w:rPr>
                 <w:tag w:val="Roles2"/>
                 <w:id w:val="-1975901162"/>
@@ -466,12 +545,15 @@
                 <w15:appearance w15:val="hidden"/>
                 <w:text/>
               </w:sdtPr>
+              <w:sdtEndPr/>
               <w:sdtContent>
                 <w:r>
                   <w:rPr>
                     <w:rFonts w:asciiTheme="majorHAnsi" w:hAnsiTheme="majorHAnsi" w:cstheme="majorHAnsi"/>
+                    <w:kern w:val="0"/>
+                    <w14:ligatures w14:val="none"/>
                   </w:rPr>
-                  <w:t xml:space="preserve"> role1, role2, role3  </w:t>
+                  <w:t xml:space="preserve"> Manager, Analyst, Developer  </w:t>
                 </w:r>
               </w:sdtContent>
             </w:sdt>
@@ -527,6 +609,8 @@
               <w:sdtPr>
                 <w:rPr>
                   <w:rFonts w:asciiTheme="majorHAnsi" w:hAnsiTheme="majorHAnsi" w:cstheme="majorHAnsi"/>
+                  <w:kern w:val="0"/>
+                  <w14:ligatures w14:val="none"/>
                 </w:rPr>
                 <w:tag w:val="Moment"/>
                 <w:id w:val="-131097587"/>
@@ -536,12 +620,15 @@
                 <w15:appearance w15:val="hidden"/>
                 <w:text/>
               </w:sdtPr>
+              <w:sdtEndPr/>
               <w:sdtContent>
                 <w:r>
                   <w:rPr>
                     <w:rFonts w:asciiTheme="majorHAnsi" w:hAnsiTheme="majorHAnsi" w:cstheme="majorHAnsi"/>
+                    <w:kern w:val="0"/>
+                    <w14:ligatures w14:val="none"/>
                   </w:rPr>
-                  <w:t xml:space="preserve"> place month day, year </w:t>
+                  <w:t xml:space="preserve"> Sevilla, February 17, 2025</w:t>
                 </w:r>
               </w:sdtContent>
             </w:sdt>
@@ -562,7 +649,7 @@
     </w:p>
     <w:p>
       <w:pPr>
-        <w:pStyle w:val="Heading1"/>
+        <w:pStyle w:val="Ttulo1"/>
         <w:spacing w:before="0"/>
         <w:rPr>
           <w:rFonts w:cstheme="majorHAnsi"/>
@@ -596,7 +683,7 @@
     </w:p>
     <w:p>
       <w:pPr>
-        <w:pStyle w:val="Heading2"/>
+        <w:pStyle w:val="Ttulo2"/>
         <w:rPr>
           <w:rFonts w:cstheme="majorHAnsi"/>
         </w:rPr>
@@ -632,7 +719,7 @@
     </w:p>
     <w:p>
       <w:pPr>
-        <w:pStyle w:val="Heading2"/>
+        <w:pStyle w:val="Ttulo2"/>
         <w:rPr>
           <w:rFonts w:cstheme="majorHAnsi"/>
         </w:rPr>
@@ -848,9 +935,16 @@
           <w15:appearance w15:val="hidden"/>
           <w:text/>
         </w:sdtPr>
+        <w:sdtEndPr/>
         <w:sdtContent>
           <w:r>
-            <w:t xml:space="preserve">    </w:t>
+            <w:t xml:space="preserve"> </w:t>
+          </w:r>
+          <w:r>
+            <w:t>X</w:t>
+          </w:r>
+          <w:r>
+            <w:t xml:space="preserve">  </w:t>
           </w:r>
         </w:sdtContent>
       </w:sdt>
@@ -862,7 +956,7 @@
     </w:p>
     <w:p>
       <w:pPr>
-        <w:pStyle w:val="Heading2"/>
+        <w:pStyle w:val="Ttulo2"/>
         <w:rPr>
           <w:rFonts w:cstheme="majorHAnsi"/>
         </w:rPr>
@@ -895,7 +989,7 @@
     </w:p>
     <w:p>
       <w:pPr>
-        <w:pStyle w:val="Heading2"/>
+        <w:pStyle w:val="Ttulo2"/>
         <w:rPr>
           <w:rFonts w:cstheme="majorHAnsi"/>
         </w:rPr>
@@ -928,7 +1022,7 @@
     </w:p>
     <w:p>
       <w:pPr>
-        <w:pStyle w:val="Heading2"/>
+        <w:pStyle w:val="Ttulo2"/>
         <w:rPr>
           <w:rFonts w:cstheme="majorHAnsi"/>
         </w:rPr>
@@ -975,9 +1069,16 @@
           <w15:appearance w15:val="hidden"/>
           <w:text/>
         </w:sdtPr>
+        <w:sdtEndPr/>
         <w:sdtContent>
           <w:r>
-            <w:t xml:space="preserve">    </w:t>
+            <w:t xml:space="preserve">  </w:t>
+          </w:r>
+          <w:r>
+            <w:t>X</w:t>
+          </w:r>
+          <w:r>
+            <w:t xml:space="preserve">  </w:t>
           </w:r>
         </w:sdtContent>
       </w:sdt>
@@ -1050,7 +1151,7 @@
     </w:p>
     <w:p>
       <w:pPr>
-        <w:pStyle w:val="Heading1"/>
+        <w:pStyle w:val="Ttulo1"/>
         <w:tabs>
           <w:tab w:val="left" w:pos="284"/>
         </w:tabs>
@@ -1089,7 +1190,7 @@
     </w:p>
     <w:p>
       <w:pPr>
-        <w:pStyle w:val="Heading2"/>
+        <w:pStyle w:val="Ttulo2"/>
         <w:rPr>
           <w:rFonts w:cstheme="majorHAnsi"/>
           <w:lang w:val="en-US"/>
@@ -1300,6 +1401,7 @@
           <w15:appearance w15:val="hidden"/>
           <w:text/>
         </w:sdtPr>
+        <w:sdtEndPr/>
         <w:sdtContent>
           <w:r>
             <w:t xml:space="preserve">    </w:t>
@@ -1446,7 +1548,7 @@
       </w:r>
       <w:r>
         <w:rPr>
-          <w:rStyle w:val="Strong"/>
+          <w:rStyle w:val="Textoennegrita"/>
           <w:lang w:val="en-GB"/>
         </w:rPr>
         <w:t>cost</w:t>
@@ -1697,6 +1799,7 @@
           <w15:appearance w15:val="hidden"/>
           <w:text/>
         </w:sdtPr>
+        <w:sdtEndPr/>
         <w:sdtContent>
           <w:r>
             <w:t xml:space="preserve">    </w:t>
@@ -2111,6 +2214,7 @@
           <w15:appearance w15:val="hidden"/>
           <w:text/>
         </w:sdtPr>
+        <w:sdtEndPr/>
         <w:sdtContent>
           <w:r>
             <w:t xml:space="preserve">    </w:t>
@@ -2125,7 +2229,7 @@
     <w:bookmarkEnd w:id="1"/>
     <w:p>
       <w:pPr>
-        <w:pStyle w:val="Heading2"/>
+        <w:pStyle w:val="Ttulo2"/>
         <w:rPr>
           <w:rFonts w:cstheme="majorHAnsi"/>
         </w:rPr>
@@ -2161,7 +2265,7 @@
     </w:p>
     <w:p>
       <w:pPr>
-        <w:pStyle w:val="Heading2"/>
+        <w:pStyle w:val="Ttulo2"/>
         <w:rPr>
           <w:rFonts w:cstheme="majorHAnsi"/>
         </w:rPr>
@@ -2197,7 +2301,7 @@
     </w:p>
     <w:p>
       <w:pPr>
-        <w:pStyle w:val="Heading2"/>
+        <w:pStyle w:val="Ttulo2"/>
         <w:rPr>
           <w:rFonts w:cstheme="majorHAnsi"/>
         </w:rPr>
@@ -2427,6 +2531,7 @@
           <w15:appearance w15:val="hidden"/>
           <w:text/>
         </w:sdtPr>
+        <w:sdtEndPr/>
         <w:sdtContent>
           <w:r>
             <w:t xml:space="preserve">    </w:t>
@@ -2440,7 +2545,7 @@
     </w:p>
     <w:p>
       <w:pPr>
-        <w:pStyle w:val="Heading2"/>
+        <w:pStyle w:val="Ttulo2"/>
         <w:rPr>
           <w:rFonts w:cstheme="majorHAnsi"/>
         </w:rPr>
@@ -2493,6 +2598,7 @@
           <w15:appearance w15:val="hidden"/>
           <w:text/>
         </w:sdtPr>
+        <w:sdtEndPr/>
         <w:sdtContent>
           <w:r>
             <w:t xml:space="preserve">    </w:t>
@@ -2513,6 +2619,7 @@
           <w15:appearance w15:val="hidden"/>
           <w:text/>
         </w:sdtPr>
+        <w:sdtEndPr/>
         <w:sdtContent>
           <w:r>
             <w:t xml:space="preserve">      </w:t>
@@ -2532,7 +2639,7 @@
     </w:p>
     <w:p>
       <w:pPr>
-        <w:pStyle w:val="Heading1"/>
+        <w:pStyle w:val="Ttulo1"/>
         <w:pBdr>
           <w:top w:val="single" w:sz="8" w:space="1" w:color="auto"/>
           <w:left w:val="single" w:sz="8" w:space="4" w:color="auto"/>
@@ -2575,7 +2682,7 @@
     </w:p>
     <w:p>
       <w:pPr>
-        <w:pStyle w:val="Heading2"/>
+        <w:pStyle w:val="Ttulo2"/>
         <w:rPr>
           <w:rFonts w:cstheme="majorHAnsi"/>
         </w:rPr>
@@ -2611,7 +2718,7 @@
     </w:p>
     <w:p>
       <w:pPr>
-        <w:pStyle w:val="Heading2"/>
+        <w:pStyle w:val="Ttulo2"/>
         <w:rPr>
           <w:rFonts w:cstheme="majorHAnsi"/>
         </w:rPr>
@@ -2762,6 +2869,7 @@
           <w15:appearance w15:val="hidden"/>
           <w:text/>
         </w:sdtPr>
+        <w:sdtEndPr/>
         <w:sdtContent>
           <w:r>
             <w:t xml:space="preserve">    </w:t>
@@ -2907,6 +3015,7 @@
           <w15:appearance w15:val="hidden"/>
           <w:text/>
         </w:sdtPr>
+        <w:sdtEndPr/>
         <w:sdtContent>
           <w:r>
             <w:t xml:space="preserve">    </w:t>
@@ -2920,7 +3029,7 @@
     </w:p>
     <w:p>
       <w:pPr>
-        <w:pStyle w:val="Heading2"/>
+        <w:pStyle w:val="Ttulo2"/>
         <w:rPr>
           <w:rFonts w:cstheme="majorHAnsi"/>
         </w:rPr>
@@ -2956,7 +3065,7 @@
     </w:p>
     <w:p>
       <w:pPr>
-        <w:pStyle w:val="Heading2"/>
+        <w:pStyle w:val="Ttulo2"/>
         <w:rPr>
           <w:rFonts w:cstheme="majorHAnsi"/>
         </w:rPr>
@@ -2989,7 +3098,7 @@
     </w:p>
     <w:p>
       <w:pPr>
-        <w:pStyle w:val="Heading2"/>
+        <w:pStyle w:val="Ttulo2"/>
         <w:rPr>
           <w:rFonts w:cstheme="majorHAnsi"/>
         </w:rPr>
@@ -3036,6 +3145,7 @@
           <w15:appearance w15:val="hidden"/>
           <w:text/>
         </w:sdtPr>
+        <w:sdtEndPr/>
         <w:sdtContent>
           <w:r>
             <w:t xml:space="preserve">    </w:t>
@@ -3056,7 +3166,7 @@
     </w:p>
     <w:p>
       <w:pPr>
-        <w:pStyle w:val="Heading1"/>
+        <w:pStyle w:val="Ttulo1"/>
         <w:tabs>
           <w:tab w:val="left" w:pos="284"/>
         </w:tabs>
@@ -3093,7 +3203,7 @@
     </w:p>
     <w:p>
       <w:pPr>
-        <w:pStyle w:val="Heading2"/>
+        <w:pStyle w:val="Ttulo2"/>
         <w:rPr>
           <w:rFonts w:cstheme="majorHAnsi"/>
         </w:rPr>
@@ -3137,6 +3247,7 @@
           <w15:appearance w15:val="hidden"/>
           <w:text/>
         </w:sdtPr>
+        <w:sdtEndPr/>
         <w:sdtContent>
           <w:r>
             <w:t xml:space="preserve">    </w:t>
@@ -3150,7 +3261,7 @@
     </w:p>
     <w:p>
       <w:pPr>
-        <w:pStyle w:val="Heading2"/>
+        <w:pStyle w:val="Ttulo2"/>
         <w:rPr>
           <w:rFonts w:cstheme="majorHAnsi"/>
         </w:rPr>
@@ -3183,7 +3294,7 @@
     </w:p>
     <w:p>
       <w:pPr>
-        <w:pStyle w:val="Heading2"/>
+        <w:pStyle w:val="Ttulo2"/>
         <w:rPr>
           <w:rFonts w:cstheme="majorHAnsi"/>
         </w:rPr>
@@ -3216,7 +3327,7 @@
     </w:p>
     <w:p>
       <w:pPr>
-        <w:pStyle w:val="Heading2"/>
+        <w:pStyle w:val="Ttulo2"/>
         <w:rPr>
           <w:rFonts w:cstheme="majorHAnsi"/>
         </w:rPr>
@@ -3281,6 +3392,7 @@
           <w15:appearance w15:val="hidden"/>
           <w:text/>
         </w:sdtPr>
+        <w:sdtEndPr/>
         <w:sdtContent>
           <w:r>
             <w:t xml:space="preserve">    </w:t>
@@ -3300,7 +3412,7 @@
     </w:p>
     <w:p>
       <w:pPr>
-        <w:pStyle w:val="Heading2"/>
+        <w:pStyle w:val="Ttulo2"/>
         <w:rPr>
           <w:rFonts w:cstheme="majorHAnsi"/>
         </w:rPr>
@@ -3353,6 +3465,7 @@
           <w15:appearance w15:val="hidden"/>
           <w:text/>
         </w:sdtPr>
+        <w:sdtEndPr/>
         <w:sdtContent>
           <w:r>
             <w:t xml:space="preserve">    </w:t>
@@ -3390,6 +3503,7 @@
           <w15:appearance w15:val="hidden"/>
           <w:text/>
         </w:sdtPr>
+        <w:sdtEndPr/>
         <w:sdtContent>
           <w:r>
             <w:t xml:space="preserve">    </w:t>
@@ -3428,7 +3542,7 @@
     </w:p>
     <w:p>
       <w:pPr>
-        <w:pStyle w:val="Heading1"/>
+        <w:pStyle w:val="Ttulo1"/>
         <w:spacing w:before="0"/>
         <w:rPr>
           <w:rFonts w:cstheme="majorHAnsi"/>
@@ -3462,7 +3576,7 @@
     </w:p>
     <w:p>
       <w:pPr>
-        <w:pStyle w:val="Heading2"/>
+        <w:pStyle w:val="Ttulo2"/>
         <w:rPr>
           <w:rFonts w:cstheme="majorHAnsi"/>
         </w:rPr>
@@ -3498,7 +3612,7 @@
     </w:p>
     <w:p>
       <w:pPr>
-        <w:pStyle w:val="Heading2"/>
+        <w:pStyle w:val="Ttulo2"/>
         <w:rPr>
           <w:rFonts w:cstheme="majorHAnsi"/>
         </w:rPr>
@@ -3531,7 +3645,7 @@
     </w:p>
     <w:p>
       <w:pPr>
-        <w:pStyle w:val="Heading2"/>
+        <w:pStyle w:val="Ttulo2"/>
         <w:rPr>
           <w:rFonts w:cstheme="majorHAnsi"/>
         </w:rPr>
@@ -3564,7 +3678,7 @@
     </w:p>
     <w:p>
       <w:pPr>
-        <w:pStyle w:val="Heading2"/>
+        <w:pStyle w:val="Ttulo2"/>
         <w:rPr>
           <w:rFonts w:cstheme="majorHAnsi"/>
         </w:rPr>
@@ -3597,7 +3711,7 @@
     </w:p>
     <w:p>
       <w:pPr>
-        <w:pStyle w:val="Heading2"/>
+        <w:pStyle w:val="Ttulo2"/>
         <w:rPr>
           <w:rFonts w:cstheme="majorHAnsi"/>
         </w:rPr>
@@ -3675,7 +3789,7 @@
     </w:p>
     <w:p>
       <w:pPr>
-        <w:pStyle w:val="Heading1"/>
+        <w:pStyle w:val="Ttulo1"/>
         <w:tabs>
           <w:tab w:val="left" w:pos="284"/>
         </w:tabs>
@@ -3714,7 +3828,7 @@
     </w:p>
     <w:p>
       <w:pPr>
-        <w:pStyle w:val="Heading2"/>
+        <w:pStyle w:val="Ttulo2"/>
         <w:rPr>
           <w:rFonts w:cstheme="majorHAnsi"/>
           <w:lang w:val="en-US"/>
@@ -3916,6 +4030,7 @@
           <w15:appearance w15:val="hidden"/>
           <w:text/>
         </w:sdtPr>
+        <w:sdtEndPr/>
         <w:sdtContent>
           <w:r>
             <w:t xml:space="preserve">    </w:t>
@@ -3936,7 +4051,7 @@
     </w:p>
     <w:p>
       <w:pPr>
-        <w:pStyle w:val="Heading2"/>
+        <w:pStyle w:val="Ttulo2"/>
         <w:rPr>
           <w:rFonts w:cstheme="majorHAnsi"/>
         </w:rPr>
@@ -3972,7 +4087,7 @@
     </w:p>
     <w:p>
       <w:pPr>
-        <w:pStyle w:val="Heading2"/>
+        <w:pStyle w:val="Ttulo2"/>
         <w:rPr>
           <w:rFonts w:cstheme="majorHAnsi"/>
         </w:rPr>
@@ -4008,7 +4123,7 @@
     </w:p>
     <w:p>
       <w:pPr>
-        <w:pStyle w:val="Heading2"/>
+        <w:pStyle w:val="Ttulo2"/>
         <w:rPr>
           <w:rFonts w:cstheme="majorHAnsi"/>
         </w:rPr>
@@ -4041,7 +4156,7 @@
     </w:p>
     <w:p>
       <w:pPr>
-        <w:pStyle w:val="Heading2"/>
+        <w:pStyle w:val="Ttulo2"/>
         <w:rPr>
           <w:rFonts w:cstheme="majorHAnsi"/>
         </w:rPr>
@@ -4088,6 +4203,7 @@
           <w15:appearance w15:val="hidden"/>
           <w:text/>
         </w:sdtPr>
+        <w:sdtEndPr/>
         <w:sdtContent>
           <w:r>
             <w:t xml:space="preserve">    </w:t>
@@ -4101,7 +4217,7 @@
     </w:p>
     <w:p>
       <w:pPr>
-        <w:pStyle w:val="Heading1"/>
+        <w:pStyle w:val="Ttulo1"/>
         <w:pBdr>
           <w:top w:val="single" w:sz="8" w:space="1" w:color="auto"/>
           <w:left w:val="single" w:sz="8" w:space="4" w:color="auto"/>
@@ -4144,7 +4260,7 @@
     </w:p>
     <w:p>
       <w:pPr>
-        <w:pStyle w:val="Heading2"/>
+        <w:pStyle w:val="Ttulo2"/>
         <w:rPr>
           <w:rFonts w:cstheme="majorHAnsi"/>
         </w:rPr>
@@ -4180,7 +4296,7 @@
     </w:p>
     <w:p>
       <w:pPr>
-        <w:pStyle w:val="Heading2"/>
+        <w:pStyle w:val="Ttulo2"/>
         <w:rPr>
           <w:rFonts w:cstheme="majorHAnsi"/>
         </w:rPr>
@@ -4260,6 +4376,7 @@
           <w15:appearance w15:val="hidden"/>
           <w:text/>
         </w:sdtPr>
+        <w:sdtEndPr/>
         <w:sdtContent>
           <w:r>
             <w:t xml:space="preserve">    </w:t>
@@ -4353,6 +4470,7 @@
           <w15:appearance w15:val="hidden"/>
           <w:text/>
         </w:sdtPr>
+        <w:sdtEndPr/>
         <w:sdtContent>
           <w:r>
             <w:t xml:space="preserve">    </w:t>
@@ -4443,6 +4561,7 @@
           <w15:appearance w15:val="hidden"/>
           <w:text/>
         </w:sdtPr>
+        <w:sdtEndPr/>
         <w:sdtContent>
           <w:r>
             <w:t xml:space="preserve">    </w:t>
@@ -4534,6 +4653,7 @@
           <w15:appearance w15:val="hidden"/>
           <w:text/>
         </w:sdtPr>
+        <w:sdtEndPr/>
         <w:sdtContent>
           <w:r>
             <w:t xml:space="preserve">    </w:t>
@@ -4553,7 +4673,7 @@
     </w:p>
     <w:p>
       <w:pPr>
-        <w:pStyle w:val="Heading2"/>
+        <w:pStyle w:val="Ttulo2"/>
         <w:rPr>
           <w:rFonts w:cstheme="majorHAnsi"/>
         </w:rPr>
@@ -4589,7 +4709,7 @@
     </w:p>
     <w:p>
       <w:pPr>
-        <w:pStyle w:val="Heading2"/>
+        <w:pStyle w:val="Ttulo2"/>
         <w:rPr>
           <w:rFonts w:cstheme="majorHAnsi"/>
         </w:rPr>
@@ -4622,7 +4742,7 @@
     </w:p>
     <w:p>
       <w:pPr>
-        <w:pStyle w:val="Heading2"/>
+        <w:pStyle w:val="Ttulo2"/>
         <w:rPr>
           <w:rFonts w:cstheme="majorHAnsi"/>
         </w:rPr>
@@ -4688,6 +4808,7 @@
           <w15:appearance w15:val="hidden"/>
           <w:text/>
         </w:sdtPr>
+        <w:sdtEndPr/>
         <w:sdtContent>
           <w:r>
             <w:t xml:space="preserve">    </w:t>
@@ -4707,7 +4828,7 @@
     </w:p>
     <w:p>
       <w:pPr>
-        <w:pStyle w:val="Heading1"/>
+        <w:pStyle w:val="Ttulo1"/>
         <w:tabs>
           <w:tab w:val="left" w:pos="284"/>
         </w:tabs>
@@ -4744,7 +4865,7 @@
     </w:p>
     <w:p>
       <w:pPr>
-        <w:pStyle w:val="Heading2"/>
+        <w:pStyle w:val="Ttulo2"/>
         <w:rPr>
           <w:rFonts w:cstheme="majorHAnsi"/>
         </w:rPr>
@@ -4777,7 +4898,7 @@
     </w:p>
     <w:p>
       <w:pPr>
-        <w:pStyle w:val="Heading2"/>
+        <w:pStyle w:val="Ttulo2"/>
         <w:rPr>
           <w:rFonts w:cstheme="majorHAnsi"/>
         </w:rPr>
@@ -4810,7 +4931,7 @@
     </w:p>
     <w:p>
       <w:pPr>
-        <w:pStyle w:val="Heading2"/>
+        <w:pStyle w:val="Ttulo2"/>
         <w:rPr>
           <w:rFonts w:cstheme="majorHAnsi"/>
         </w:rPr>
@@ -4843,7 +4964,7 @@
     </w:p>
     <w:p>
       <w:pPr>
-        <w:pStyle w:val="Heading2"/>
+        <w:pStyle w:val="Ttulo2"/>
         <w:rPr>
           <w:rFonts w:cstheme="majorHAnsi"/>
         </w:rPr>
@@ -4902,6 +5023,7 @@
           <w15:appearance w15:val="hidden"/>
           <w:text/>
         </w:sdtPr>
+        <w:sdtEndPr/>
         <w:sdtContent>
           <w:r>
             <w:t xml:space="preserve">    </w:t>
@@ -4921,7 +5043,7 @@
     </w:p>
     <w:p>
       <w:pPr>
-        <w:pStyle w:val="Heading2"/>
+        <w:pStyle w:val="Ttulo2"/>
         <w:rPr>
           <w:rFonts w:cstheme="majorHAnsi"/>
         </w:rPr>
@@ -4959,6 +5081,7 @@
           <w15:appearance w15:val="hidden"/>
           <w:text/>
         </w:sdtPr>
+        <w:sdtEndPr/>
         <w:sdtContent>
           <w:r>
             <w:t xml:space="preserve">    </w:t>
@@ -5023,7 +5146,7 @@
     </w:p>
     <w:p>
       <w:pPr>
-        <w:pStyle w:val="Heading1"/>
+        <w:pStyle w:val="Ttulo1"/>
         <w:spacing w:before="0"/>
         <w:rPr>
           <w:rFonts w:cstheme="majorHAnsi"/>
@@ -5057,7 +5180,7 @@
     </w:p>
     <w:p>
       <w:pPr>
-        <w:pStyle w:val="Heading2"/>
+        <w:pStyle w:val="Ttulo2"/>
         <w:rPr>
           <w:rFonts w:cstheme="majorHAnsi"/>
         </w:rPr>
@@ -5093,7 +5216,7 @@
     </w:p>
     <w:p>
       <w:pPr>
-        <w:pStyle w:val="Heading2"/>
+        <w:pStyle w:val="Ttulo2"/>
         <w:rPr>
           <w:rFonts w:cstheme="majorHAnsi"/>
         </w:rPr>
@@ -5126,7 +5249,7 @@
     </w:p>
     <w:p>
       <w:pPr>
-        <w:pStyle w:val="Heading2"/>
+        <w:pStyle w:val="Ttulo2"/>
         <w:rPr>
           <w:rFonts w:cstheme="majorHAnsi"/>
         </w:rPr>
@@ -5159,7 +5282,7 @@
     </w:p>
     <w:p>
       <w:pPr>
-        <w:pStyle w:val="Heading2"/>
+        <w:pStyle w:val="Ttulo2"/>
         <w:rPr>
           <w:rFonts w:cstheme="majorHAnsi"/>
         </w:rPr>
@@ -5192,7 +5315,7 @@
     </w:p>
     <w:p>
       <w:pPr>
-        <w:pStyle w:val="Heading2"/>
+        <w:pStyle w:val="Ttulo2"/>
         <w:rPr>
           <w:rFonts w:cstheme="majorHAnsi"/>
         </w:rPr>
@@ -5230,6 +5353,7 @@
           <w15:appearance w15:val="hidden"/>
           <w:text/>
         </w:sdtPr>
+        <w:sdtEndPr/>
         <w:sdtContent>
           <w:r>
             <w:t xml:space="preserve">    </w:t>
@@ -5282,6 +5406,7 @@
           <w15:appearance w15:val="hidden"/>
           <w:text/>
         </w:sdtPr>
+        <w:sdtEndPr/>
         <w:sdtContent>
           <w:r>
             <w:t xml:space="preserve">    </w:t>
@@ -5345,7 +5470,7 @@
     </w:p>
     <w:p>
       <w:pPr>
-        <w:pStyle w:val="Heading1"/>
+        <w:pStyle w:val="Ttulo1"/>
         <w:tabs>
           <w:tab w:val="left" w:pos="284"/>
         </w:tabs>
@@ -5384,7 +5509,7 @@
     </w:p>
     <w:p>
       <w:pPr>
-        <w:pStyle w:val="Heading2"/>
+        <w:pStyle w:val="Ttulo2"/>
         <w:rPr>
           <w:rFonts w:cstheme="majorHAnsi"/>
           <w:lang w:val="en-US"/>
@@ -5497,6 +5622,7 @@
           <w15:appearance w15:val="hidden"/>
           <w:text/>
         </w:sdtPr>
+        <w:sdtEndPr/>
         <w:sdtContent>
           <w:r>
             <w:t xml:space="preserve">    </w:t>
@@ -5520,6 +5646,7 @@
           <w15:appearance w15:val="hidden"/>
           <w:text/>
         </w:sdtPr>
+        <w:sdtEndPr/>
         <w:sdtContent>
           <w:r>
             <w:rPr>
@@ -5538,7 +5665,7 @@
     </w:p>
     <w:p>
       <w:pPr>
-        <w:pStyle w:val="Heading2"/>
+        <w:pStyle w:val="Ttulo2"/>
         <w:rPr>
           <w:rFonts w:cstheme="majorHAnsi"/>
         </w:rPr>
@@ -5574,7 +5701,7 @@
     </w:p>
     <w:p>
       <w:pPr>
-        <w:pStyle w:val="Heading2"/>
+        <w:pStyle w:val="Ttulo2"/>
         <w:rPr>
           <w:rFonts w:cstheme="majorHAnsi"/>
         </w:rPr>
@@ -5610,7 +5737,7 @@
     </w:p>
     <w:p>
       <w:pPr>
-        <w:pStyle w:val="Heading2"/>
+        <w:pStyle w:val="Ttulo2"/>
         <w:rPr>
           <w:rFonts w:cstheme="majorHAnsi"/>
         </w:rPr>
@@ -5643,7 +5770,7 @@
     </w:p>
     <w:p>
       <w:pPr>
-        <w:pStyle w:val="Heading2"/>
+        <w:pStyle w:val="Ttulo2"/>
         <w:rPr>
           <w:rFonts w:cstheme="majorHAnsi"/>
         </w:rPr>
@@ -5681,6 +5808,7 @@
           <w15:appearance w15:val="hidden"/>
           <w:text/>
         </w:sdtPr>
+        <w:sdtEndPr/>
         <w:sdtContent>
           <w:r>
             <w:t xml:space="preserve">    </w:t>
@@ -5733,6 +5861,7 @@
           <w15:appearance w15:val="hidden"/>
           <w:text/>
         </w:sdtPr>
+        <w:sdtEndPr/>
         <w:sdtContent>
           <w:r>
             <w:t xml:space="preserve">    </w:t>
@@ -5752,7 +5881,7 @@
     </w:p>
     <w:p>
       <w:pPr>
-        <w:pStyle w:val="Heading1"/>
+        <w:pStyle w:val="Ttulo1"/>
         <w:pBdr>
           <w:top w:val="single" w:sz="8" w:space="1" w:color="auto"/>
           <w:left w:val="single" w:sz="8" w:space="4" w:color="auto"/>
@@ -5795,7 +5924,7 @@
     </w:p>
     <w:p>
       <w:pPr>
-        <w:pStyle w:val="Heading2"/>
+        <w:pStyle w:val="Ttulo2"/>
         <w:rPr>
           <w:rFonts w:cstheme="majorHAnsi"/>
         </w:rPr>
@@ -5831,7 +5960,7 @@
     </w:p>
     <w:p>
       <w:pPr>
-        <w:pStyle w:val="Heading2"/>
+        <w:pStyle w:val="Ttulo2"/>
         <w:rPr>
           <w:rFonts w:cstheme="majorHAnsi"/>
         </w:rPr>
@@ -5924,6 +6053,7 @@
           <w15:appearance w15:val="hidden"/>
           <w:text/>
         </w:sdtPr>
+        <w:sdtEndPr/>
         <w:sdtContent>
           <w:r>
             <w:t xml:space="preserve">    </w:t>
@@ -6006,6 +6136,7 @@
           <w15:appearance w15:val="hidden"/>
           <w:text/>
         </w:sdtPr>
+        <w:sdtEndPr/>
         <w:sdtContent>
           <w:r>
             <w:t xml:space="preserve">    </w:t>
@@ -6019,7 +6150,7 @@
     </w:p>
     <w:p>
       <w:pPr>
-        <w:pStyle w:val="Heading2"/>
+        <w:pStyle w:val="Ttulo2"/>
         <w:rPr>
           <w:rFonts w:cstheme="majorHAnsi"/>
         </w:rPr>
@@ -6055,7 +6186,7 @@
     </w:p>
     <w:p>
       <w:pPr>
-        <w:pStyle w:val="Heading2"/>
+        <w:pStyle w:val="Ttulo2"/>
         <w:rPr>
           <w:rFonts w:cstheme="majorHAnsi"/>
         </w:rPr>
@@ -6088,7 +6219,7 @@
     </w:p>
     <w:p>
       <w:pPr>
-        <w:pStyle w:val="Heading2"/>
+        <w:pStyle w:val="Ttulo2"/>
         <w:rPr>
           <w:rFonts w:cstheme="majorHAnsi"/>
         </w:rPr>
@@ -6126,6 +6257,7 @@
           <w15:appearance w15:val="hidden"/>
           <w:text/>
         </w:sdtPr>
+        <w:sdtEndPr/>
         <w:sdtContent>
           <w:r>
             <w:t xml:space="preserve">    </w:t>
@@ -6172,6 +6304,7 @@
           <w15:appearance w15:val="hidden"/>
           <w:text/>
         </w:sdtPr>
+        <w:sdtEndPr/>
         <w:sdtContent>
           <w:r>
             <w:t xml:space="preserve">    </w:t>
@@ -6185,7 +6318,7 @@
     </w:p>
     <w:p>
       <w:pPr>
-        <w:pStyle w:val="Heading1"/>
+        <w:pStyle w:val="Ttulo1"/>
         <w:tabs>
           <w:tab w:val="left" w:pos="284"/>
         </w:tabs>
@@ -6222,7 +6355,7 @@
     </w:p>
     <w:p>
       <w:pPr>
-        <w:pStyle w:val="Heading2"/>
+        <w:pStyle w:val="Ttulo2"/>
         <w:rPr>
           <w:rFonts w:cstheme="majorHAnsi"/>
         </w:rPr>
@@ -6255,7 +6388,7 @@
     </w:p>
     <w:p>
       <w:pPr>
-        <w:pStyle w:val="Heading2"/>
+        <w:pStyle w:val="Ttulo2"/>
         <w:rPr>
           <w:rFonts w:cstheme="majorHAnsi"/>
         </w:rPr>
@@ -6288,7 +6421,7 @@
     </w:p>
     <w:p>
       <w:pPr>
-        <w:pStyle w:val="Heading2"/>
+        <w:pStyle w:val="Ttulo2"/>
         <w:rPr>
           <w:rFonts w:cstheme="majorHAnsi"/>
         </w:rPr>
@@ -6321,7 +6454,7 @@
     </w:p>
     <w:p>
       <w:pPr>
-        <w:pStyle w:val="Heading2"/>
+        <w:pStyle w:val="Ttulo2"/>
         <w:rPr>
           <w:rFonts w:cstheme="majorHAnsi"/>
         </w:rPr>
@@ -6380,6 +6513,7 @@
           <w15:appearance w15:val="hidden"/>
           <w:text/>
         </w:sdtPr>
+        <w:sdtEndPr/>
         <w:sdtContent>
           <w:r>
             <w:t xml:space="preserve">    </w:t>
@@ -6393,7 +6527,7 @@
     </w:p>
     <w:p>
       <w:pPr>
-        <w:pStyle w:val="Heading2"/>
+        <w:pStyle w:val="Ttulo2"/>
         <w:rPr>
           <w:rFonts w:cstheme="majorHAnsi"/>
         </w:rPr>
@@ -6431,6 +6565,7 @@
           <w15:appearance w15:val="hidden"/>
           <w:text/>
         </w:sdtPr>
+        <w:sdtEndPr/>
         <w:sdtContent>
           <w:r>
             <w:t xml:space="preserve">    </w:t>
@@ -6477,6 +6612,7 @@
           <w15:appearance w15:val="hidden"/>
           <w:text/>
         </w:sdtPr>
+        <w:sdtEndPr/>
         <w:sdtContent>
           <w:r>
             <w:t xml:space="preserve">    </w:t>
@@ -6514,7 +6650,7 @@
     <w:lvl w:ilvl="0">
       <w:start w:val="1"/>
       <w:numFmt w:val="decimal"/>
-      <w:pStyle w:val="ListNumber"/>
+      <w:pStyle w:val="Listaconnmeros"/>
       <w:lvlText w:val="%1."/>
       <w:lvlJc w:val="left"/>
       <w:pPr>
@@ -7259,7 +7395,7 @@
     <w:lvl w:ilvl="0" w:tplc="391EA46E">
       <w:start w:val="1"/>
       <w:numFmt w:val="decimal"/>
-      <w:pStyle w:val="ListParagraph"/>
+      <w:pStyle w:val="Prrafodelista"/>
       <w:lvlText w:val="%1)"/>
       <w:lvlJc w:val="left"/>
       <w:pPr>
@@ -8389,11 +8525,11 @@
       <w:lang w:val="en-GB"/>
     </w:rPr>
   </w:style>
-  <w:style w:type="paragraph" w:styleId="Heading1">
+  <w:style w:type="paragraph" w:styleId="Ttulo1">
     <w:name w:val="heading 1"/>
     <w:basedOn w:val="Normal"/>
     <w:next w:val="Normal"/>
-    <w:link w:val="Heading1Char"/>
+    <w:link w:val="Ttulo1Car"/>
     <w:uiPriority w:val="9"/>
     <w:qFormat/>
     <w:rsid w:val="00C41FD1"/>
@@ -8421,11 +8557,11 @@
       <w14:ligatures w14:val="none"/>
     </w:rPr>
   </w:style>
-  <w:style w:type="paragraph" w:styleId="Heading2">
+  <w:style w:type="paragraph" w:styleId="Ttulo2">
     <w:name w:val="heading 2"/>
     <w:basedOn w:val="Normal"/>
     <w:next w:val="Normal"/>
-    <w:link w:val="Heading2Char"/>
+    <w:link w:val="Ttulo2Car"/>
     <w:uiPriority w:val="9"/>
     <w:unhideWhenUsed/>
     <w:qFormat/>
@@ -8449,11 +8585,11 @@
       <w14:ligatures w14:val="none"/>
     </w:rPr>
   </w:style>
-  <w:style w:type="paragraph" w:styleId="Heading3">
+  <w:style w:type="paragraph" w:styleId="Ttulo3">
     <w:name w:val="heading 3"/>
     <w:basedOn w:val="Normal"/>
     <w:next w:val="Normal"/>
-    <w:link w:val="Heading3Char"/>
+    <w:link w:val="Ttulo3Car"/>
     <w:uiPriority w:val="9"/>
     <w:unhideWhenUsed/>
     <w:rsid w:val="00C41FD1"/>
@@ -8468,13 +8604,13 @@
       <w:color w:val="1F3763" w:themeColor="accent1" w:themeShade="7F"/>
     </w:rPr>
   </w:style>
-  <w:style w:type="character" w:default="1" w:styleId="DefaultParagraphFont">
+  <w:style w:type="character" w:default="1" w:styleId="Fuentedeprrafopredeter">
     <w:name w:val="Default Paragraph Font"/>
     <w:uiPriority w:val="1"/>
     <w:semiHidden/>
     <w:unhideWhenUsed/>
   </w:style>
-  <w:style w:type="table" w:default="1" w:styleId="TableNormal">
+  <w:style w:type="table" w:default="1" w:styleId="Tablanormal">
     <w:name w:val="Normal Table"/>
     <w:uiPriority w:val="99"/>
     <w:semiHidden/>
@@ -8489,16 +8625,16 @@
       </w:tblCellMar>
     </w:tblPr>
   </w:style>
-  <w:style w:type="numbering" w:default="1" w:styleId="NoList">
+  <w:style w:type="numbering" w:default="1" w:styleId="Sinlista">
     <w:name w:val="No List"/>
     <w:uiPriority w:val="99"/>
     <w:semiHidden/>
     <w:unhideWhenUsed/>
   </w:style>
-  <w:style w:type="character" w:customStyle="1" w:styleId="Heading1Char">
-    <w:name w:val="Heading 1 Char"/>
-    <w:basedOn w:val="DefaultParagraphFont"/>
-    <w:link w:val="Heading1"/>
+  <w:style w:type="character" w:customStyle="1" w:styleId="Ttulo1Car">
+    <w:name w:val="Título 1 Car"/>
+    <w:basedOn w:val="Fuentedeprrafopredeter"/>
+    <w:link w:val="Ttulo1"/>
     <w:uiPriority w:val="9"/>
     <w:rsid w:val="00C41FD1"/>
     <w:rPr>
@@ -8512,10 +8648,10 @@
       <w14:ligatures w14:val="none"/>
     </w:rPr>
   </w:style>
-  <w:style w:type="character" w:customStyle="1" w:styleId="Heading2Char">
-    <w:name w:val="Heading 2 Char"/>
-    <w:basedOn w:val="DefaultParagraphFont"/>
-    <w:link w:val="Heading2"/>
+  <w:style w:type="character" w:customStyle="1" w:styleId="Ttulo2Car">
+    <w:name w:val="Título 2 Car"/>
+    <w:basedOn w:val="Fuentedeprrafopredeter"/>
+    <w:link w:val="Ttulo2"/>
     <w:uiPriority w:val="9"/>
     <w:rsid w:val="00C41FD1"/>
     <w:rPr>
@@ -8529,9 +8665,9 @@
       <w14:ligatures w14:val="none"/>
     </w:rPr>
   </w:style>
-  <w:style w:type="paragraph" w:styleId="ListParagraph">
+  <w:style w:type="paragraph" w:styleId="Prrafodelista">
     <w:name w:val="List Paragraph"/>
-    <w:basedOn w:val="ListNumber"/>
+    <w:basedOn w:val="Listaconnmeros"/>
     <w:uiPriority w:val="34"/>
     <w:rsid w:val="00C41FD1"/>
     <w:pPr>
@@ -8550,7 +8686,7 @@
   </w:style>
   <w:style w:type="paragraph" w:customStyle="1" w:styleId="Prrafodesublista">
     <w:name w:val="Párrafo de sublista"/>
-    <w:basedOn w:val="ListParagraph"/>
+    <w:basedOn w:val="Prrafodelista"/>
     <w:qFormat/>
     <w:rsid w:val="009A2770"/>
     <w:pPr>
@@ -8560,9 +8696,9 @@
       <w:rFonts w:eastAsia="Courier New" w:cs="Courier New"/>
     </w:rPr>
   </w:style>
-  <w:style w:type="character" w:styleId="CommentReference">
+  <w:style w:type="character" w:styleId="Refdecomentario">
     <w:name w:val="annotation reference"/>
-    <w:basedOn w:val="DefaultParagraphFont"/>
+    <w:basedOn w:val="Fuentedeprrafopredeter"/>
     <w:uiPriority w:val="99"/>
     <w:semiHidden/>
     <w:unhideWhenUsed/>
@@ -8572,10 +8708,10 @@
       <w:szCs w:val="16"/>
     </w:rPr>
   </w:style>
-  <w:style w:type="paragraph" w:styleId="CommentText">
+  <w:style w:type="paragraph" w:styleId="Textocomentario">
     <w:name w:val="annotation text"/>
     <w:basedOn w:val="Normal"/>
-    <w:link w:val="CommentTextChar"/>
+    <w:link w:val="TextocomentarioCar"/>
     <w:uiPriority w:val="99"/>
     <w:unhideWhenUsed/>
     <w:rsid w:val="00315751"/>
@@ -8584,10 +8720,10 @@
       <w:szCs w:val="20"/>
     </w:rPr>
   </w:style>
-  <w:style w:type="character" w:customStyle="1" w:styleId="CommentTextChar">
-    <w:name w:val="Comment Text Char"/>
-    <w:basedOn w:val="DefaultParagraphFont"/>
-    <w:link w:val="CommentText"/>
+  <w:style w:type="character" w:customStyle="1" w:styleId="TextocomentarioCar">
+    <w:name w:val="Texto comentario Car"/>
+    <w:basedOn w:val="Fuentedeprrafopredeter"/>
+    <w:link w:val="Textocomentario"/>
     <w:uiPriority w:val="99"/>
     <w:rsid w:val="00315751"/>
     <w:rPr>
@@ -8598,11 +8734,11 @@
       <w14:ligatures w14:val="none"/>
     </w:rPr>
   </w:style>
-  <w:style w:type="paragraph" w:styleId="CommentSubject">
+  <w:style w:type="paragraph" w:styleId="Asuntodelcomentario">
     <w:name w:val="annotation subject"/>
     <w:basedOn w:val="Normal"/>
     <w:next w:val="Normal"/>
-    <w:link w:val="CommentSubjectChar"/>
+    <w:link w:val="AsuntodelcomentarioCar"/>
     <w:uiPriority w:val="99"/>
     <w:semiHidden/>
     <w:unhideWhenUsed/>
@@ -8614,10 +8750,10 @@
       <w:szCs w:val="20"/>
     </w:rPr>
   </w:style>
-  <w:style w:type="character" w:customStyle="1" w:styleId="CommentSubjectChar">
-    <w:name w:val="Comment Subject Char"/>
-    <w:basedOn w:val="DefaultParagraphFont"/>
-    <w:link w:val="CommentSubject"/>
+  <w:style w:type="character" w:customStyle="1" w:styleId="AsuntodelcomentarioCar">
+    <w:name w:val="Asunto del comentario Car"/>
+    <w:basedOn w:val="Fuentedeprrafopredeter"/>
+    <w:link w:val="Asuntodelcomentario"/>
     <w:uiPriority w:val="99"/>
     <w:semiHidden/>
     <w:rsid w:val="00C41FD1"/>
@@ -8629,9 +8765,9 @@
       <w:lang w:val="en-GB"/>
     </w:rPr>
   </w:style>
-  <w:style w:type="character" w:styleId="Hyperlink">
+  <w:style w:type="character" w:styleId="Hipervnculo">
     <w:name w:val="Hyperlink"/>
-    <w:basedOn w:val="DefaultParagraphFont"/>
+    <w:basedOn w:val="Fuentedeprrafopredeter"/>
     <w:uiPriority w:val="99"/>
     <w:unhideWhenUsed/>
     <w:rsid w:val="00C41FD1"/>
@@ -8640,9 +8776,9 @@
       <w:u w:val="single"/>
     </w:rPr>
   </w:style>
-  <w:style w:type="character" w:styleId="PlaceholderText">
+  <w:style w:type="character" w:styleId="Textodelmarcadordeposicin">
     <w:name w:val="Placeholder Text"/>
-    <w:basedOn w:val="DefaultParagraphFont"/>
+    <w:basedOn w:val="Fuentedeprrafopredeter"/>
     <w:uiPriority w:val="99"/>
     <w:semiHidden/>
     <w:rsid w:val="00C41FD1"/>
@@ -8685,10 +8821,10 @@
       <w:spacing w:before="240" w:after="240"/>
     </w:pPr>
   </w:style>
-  <w:style w:type="character" w:customStyle="1" w:styleId="Heading3Char">
-    <w:name w:val="Heading 3 Char"/>
-    <w:basedOn w:val="DefaultParagraphFont"/>
-    <w:link w:val="Heading3"/>
+  <w:style w:type="character" w:customStyle="1" w:styleId="Ttulo3Car">
+    <w:name w:val="Título 3 Car"/>
+    <w:basedOn w:val="Fuentedeprrafopredeter"/>
+    <w:link w:val="Ttulo3"/>
     <w:uiPriority w:val="9"/>
     <w:rsid w:val="00C41FD1"/>
     <w:rPr>
@@ -8699,7 +8835,7 @@
       <w:lang w:val="en-GB"/>
     </w:rPr>
   </w:style>
-  <w:style w:type="paragraph" w:styleId="List">
+  <w:style w:type="paragraph" w:styleId="Lista">
     <w:name w:val="List"/>
     <w:basedOn w:val="Normal"/>
     <w:uiPriority w:val="99"/>
@@ -8711,7 +8847,7 @@
       <w:contextualSpacing/>
     </w:pPr>
   </w:style>
-  <w:style w:type="paragraph" w:styleId="ListNumber">
+  <w:style w:type="paragraph" w:styleId="Listaconnmeros">
     <w:name w:val="List Number"/>
     <w:basedOn w:val="Normal"/>
     <w:uiPriority w:val="99"/>
@@ -8727,7 +8863,7 @@
   </w:style>
   <w:style w:type="paragraph" w:customStyle="1" w:styleId="Requirement-Body">
     <w:name w:val="Requirement - Body"/>
-    <w:basedOn w:val="List"/>
+    <w:basedOn w:val="Lista"/>
     <w:qFormat/>
     <w:rsid w:val="007347EC"/>
     <w:pPr>
@@ -8739,7 +8875,7 @@
   </w:style>
   <w:style w:type="paragraph" w:customStyle="1" w:styleId="Requirement-Header">
     <w:name w:val="Requirement - Header"/>
-    <w:basedOn w:val="List"/>
+    <w:basedOn w:val="Lista"/>
     <w:next w:val="Requirement-Body"/>
     <w:qFormat/>
     <w:rsid w:val="00C61300"/>
@@ -8753,9 +8889,9 @@
       <w:lang w:val="es-ES"/>
     </w:rPr>
   </w:style>
-  <w:style w:type="character" w:styleId="Strong">
+  <w:style w:type="character" w:styleId="Textoennegrita">
     <w:name w:val="Strong"/>
-    <w:basedOn w:val="DefaultParagraphFont"/>
+    <w:basedOn w:val="Fuentedeprrafopredeter"/>
     <w:uiPriority w:val="22"/>
     <w:qFormat/>
     <w:rsid w:val="00C41FD1"/>
@@ -8764,11 +8900,11 @@
       <w:bCs/>
     </w:rPr>
   </w:style>
-  <w:style w:type="paragraph" w:styleId="Title">
+  <w:style w:type="paragraph" w:styleId="Ttulo">
     <w:name w:val="Title"/>
     <w:basedOn w:val="Normal"/>
     <w:next w:val="Normal"/>
-    <w:link w:val="TitleChar"/>
+    <w:link w:val="TtuloCar"/>
     <w:uiPriority w:val="10"/>
     <w:qFormat/>
     <w:rsid w:val="00C41FD1"/>
@@ -8789,10 +8925,10 @@
       <w:szCs w:val="56"/>
     </w:rPr>
   </w:style>
-  <w:style w:type="character" w:customStyle="1" w:styleId="TitleChar">
-    <w:name w:val="Title Char"/>
-    <w:basedOn w:val="DefaultParagraphFont"/>
-    <w:link w:val="Title"/>
+  <w:style w:type="character" w:customStyle="1" w:styleId="TtuloCar">
+    <w:name w:val="Título Car"/>
+    <w:basedOn w:val="Fuentedeprrafopredeter"/>
+    <w:link w:val="Ttulo"/>
     <w:uiPriority w:val="10"/>
     <w:rsid w:val="00C41FD1"/>
     <w:rPr>
@@ -8832,7 +8968,7 @@
           </w:pPr>
           <w:r>
             <w:rPr>
-              <w:rStyle w:val="PlaceholderText"/>
+              <w:rStyle w:val="Textodelmarcadordeposicin"/>
             </w:rPr>
             <w:t>Haga clic o pulse aquí para escribir texto.</w:t>
           </w:r>
@@ -8861,7 +8997,7 @@
           </w:pPr>
           <w:r>
             <w:rPr>
-              <w:rStyle w:val="PlaceholderText"/>
+              <w:rStyle w:val="Textodelmarcadordeposicin"/>
             </w:rPr>
             <w:t>Haga clic o pulse aquí para escribir texto.</w:t>
           </w:r>
@@ -8890,7 +9026,7 @@
           </w:pPr>
           <w:r>
             <w:rPr>
-              <w:rStyle w:val="PlaceholderText"/>
+              <w:rStyle w:val="Textodelmarcadordeposicin"/>
             </w:rPr>
             <w:t>Haga clic o pulse aquí para escribir texto.</w:t>
           </w:r>
@@ -8919,7 +9055,7 @@
           </w:pPr>
           <w:r>
             <w:rPr>
-              <w:rStyle w:val="PlaceholderText"/>
+              <w:rStyle w:val="Textodelmarcadordeposicin"/>
             </w:rPr>
             <w:t>Haga clic o pulse aquí para escribir texto.</w:t>
           </w:r>
@@ -8948,7 +9084,7 @@
           </w:pPr>
           <w:r>
             <w:rPr>
-              <w:rStyle w:val="PlaceholderText"/>
+              <w:rStyle w:val="Textodelmarcadordeposicin"/>
             </w:rPr>
             <w:t>Haga clic o pulse aquí para escribir texto.</w:t>
           </w:r>
@@ -8977,7 +9113,7 @@
           </w:pPr>
           <w:r>
             <w:rPr>
-              <w:rStyle w:val="PlaceholderText"/>
+              <w:rStyle w:val="Textodelmarcadordeposicin"/>
             </w:rPr>
             <w:t>Haga clic o pulse aquí para escribir texto.</w:t>
           </w:r>
@@ -9006,7 +9142,7 @@
           </w:pPr>
           <w:r>
             <w:rPr>
-              <w:rStyle w:val="PlaceholderText"/>
+              <w:rStyle w:val="Textodelmarcadordeposicin"/>
             </w:rPr>
             <w:t>Haga clic o pulse aquí para escribir texto.</w:t>
           </w:r>
@@ -9035,7 +9171,7 @@
           </w:pPr>
           <w:r>
             <w:rPr>
-              <w:rStyle w:val="PlaceholderText"/>
+              <w:rStyle w:val="Textodelmarcadordeposicin"/>
             </w:rPr>
             <w:t>Haga clic o pulse aquí para escribir texto.</w:t>
           </w:r>
@@ -9064,7 +9200,7 @@
           </w:pPr>
           <w:r>
             <w:rPr>
-              <w:rStyle w:val="PlaceholderText"/>
+              <w:rStyle w:val="Textodelmarcadordeposicin"/>
             </w:rPr>
             <w:t>Haga clic o pulse aquí para escribir texto.</w:t>
           </w:r>
@@ -9093,7 +9229,7 @@
           </w:pPr>
           <w:r>
             <w:rPr>
-              <w:rStyle w:val="PlaceholderText"/>
+              <w:rStyle w:val="Textodelmarcadordeposicin"/>
             </w:rPr>
             <w:t>Haga clic o pulse aquí para escribir texto.</w:t>
           </w:r>
@@ -9122,7 +9258,7 @@
           </w:pPr>
           <w:r>
             <w:rPr>
-              <w:rStyle w:val="PlaceholderText"/>
+              <w:rStyle w:val="Textodelmarcadordeposicin"/>
             </w:rPr>
             <w:t>Haga clic o pulse aquí para escribir texto.</w:t>
           </w:r>
@@ -9151,7 +9287,7 @@
           </w:pPr>
           <w:r>
             <w:rPr>
-              <w:rStyle w:val="PlaceholderText"/>
+              <w:rStyle w:val="Textodelmarcadordeposicin"/>
             </w:rPr>
             <w:t>Haga clic o pulse aquí para escribir texto.</w:t>
           </w:r>
@@ -9180,7 +9316,7 @@
           </w:pPr>
           <w:r>
             <w:rPr>
-              <w:rStyle w:val="PlaceholderText"/>
+              <w:rStyle w:val="Textodelmarcadordeposicin"/>
             </w:rPr>
             <w:t>Haga clic o pulse aquí para escribir texto.</w:t>
           </w:r>
@@ -9209,7 +9345,7 @@
           </w:pPr>
           <w:r>
             <w:rPr>
-              <w:rStyle w:val="PlaceholderText"/>
+              <w:rStyle w:val="Textodelmarcadordeposicin"/>
             </w:rPr>
             <w:t>Haga clic o pulse aquí para escribir texto.</w:t>
           </w:r>
@@ -9238,7 +9374,7 @@
           </w:pPr>
           <w:r>
             <w:rPr>
-              <w:rStyle w:val="PlaceholderText"/>
+              <w:rStyle w:val="Textodelmarcadordeposicin"/>
             </w:rPr>
             <w:t>Haga clic o pulse aquí para escribir texto.</w:t>
           </w:r>
@@ -9267,7 +9403,7 @@
           </w:pPr>
           <w:r>
             <w:rPr>
-              <w:rStyle w:val="PlaceholderText"/>
+              <w:rStyle w:val="Textodelmarcadordeposicin"/>
             </w:rPr>
             <w:t>Haga clic o pulse aquí para escribir texto.</w:t>
           </w:r>
@@ -9296,7 +9432,7 @@
           </w:pPr>
           <w:r>
             <w:rPr>
-              <w:rStyle w:val="PlaceholderText"/>
+              <w:rStyle w:val="Textodelmarcadordeposicin"/>
             </w:rPr>
             <w:t>Haga clic o pulse aquí para escribir texto.</w:t>
           </w:r>
@@ -9325,7 +9461,7 @@
           </w:pPr>
           <w:r>
             <w:rPr>
-              <w:rStyle w:val="PlaceholderText"/>
+              <w:rStyle w:val="Textodelmarcadordeposicin"/>
             </w:rPr>
             <w:t>Haga clic o pulse aquí para escribir texto.</w:t>
           </w:r>
@@ -9354,7 +9490,7 @@
           </w:pPr>
           <w:r>
             <w:rPr>
-              <w:rStyle w:val="PlaceholderText"/>
+              <w:rStyle w:val="Textodelmarcadordeposicin"/>
             </w:rPr>
             <w:t>Haga clic o pulse aquí para escribir texto.</w:t>
           </w:r>
@@ -9383,7 +9519,7 @@
           </w:pPr>
           <w:r>
             <w:rPr>
-              <w:rStyle w:val="PlaceholderText"/>
+              <w:rStyle w:val="Textodelmarcadordeposicin"/>
             </w:rPr>
             <w:t>Haga clic o pulse aquí para escribir texto.</w:t>
           </w:r>
@@ -9412,7 +9548,7 @@
           </w:pPr>
           <w:r>
             <w:rPr>
-              <w:rStyle w:val="PlaceholderText"/>
+              <w:rStyle w:val="Textodelmarcadordeposicin"/>
             </w:rPr>
             <w:t>Haga clic o pulse aquí para escribir texto.</w:t>
           </w:r>
@@ -9441,7 +9577,7 @@
           </w:pPr>
           <w:r>
             <w:rPr>
-              <w:rStyle w:val="PlaceholderText"/>
+              <w:rStyle w:val="Textodelmarcadordeposicin"/>
             </w:rPr>
             <w:t>Haga clic o pulse aquí para escribir texto.</w:t>
           </w:r>
@@ -9470,7 +9606,7 @@
           </w:pPr>
           <w:r>
             <w:rPr>
-              <w:rStyle w:val="PlaceholderText"/>
+              <w:rStyle w:val="Textodelmarcadordeposicin"/>
             </w:rPr>
             <w:t>Haga clic o pulse aquí para escribir texto.</w:t>
           </w:r>
@@ -9499,7 +9635,7 @@
           </w:pPr>
           <w:r>
             <w:rPr>
-              <w:rStyle w:val="PlaceholderText"/>
+              <w:rStyle w:val="Textodelmarcadordeposicin"/>
             </w:rPr>
             <w:t>Haga clic o pulse aquí para escribir texto.</w:t>
           </w:r>
@@ -9528,7 +9664,7 @@
           </w:pPr>
           <w:r>
             <w:rPr>
-              <w:rStyle w:val="PlaceholderText"/>
+              <w:rStyle w:val="Textodelmarcadordeposicin"/>
             </w:rPr>
             <w:t>Haga clic o pulse aquí para escribir texto.</w:t>
           </w:r>
@@ -9557,7 +9693,7 @@
           </w:pPr>
           <w:r>
             <w:rPr>
-              <w:rStyle w:val="PlaceholderText"/>
+              <w:rStyle w:val="Textodelmarcadordeposicin"/>
             </w:rPr>
             <w:t>Haga clic o pulse aquí para escribir texto.</w:t>
           </w:r>
@@ -9586,7 +9722,7 @@
           </w:pPr>
           <w:r>
             <w:rPr>
-              <w:rStyle w:val="PlaceholderText"/>
+              <w:rStyle w:val="Textodelmarcadordeposicin"/>
             </w:rPr>
             <w:t>Haga clic o pulse aquí para escribir texto.</w:t>
           </w:r>
@@ -9615,7 +9751,7 @@
           </w:pPr>
           <w:r>
             <w:rPr>
-              <w:rStyle w:val="PlaceholderText"/>
+              <w:rStyle w:val="Textodelmarcadordeposicin"/>
             </w:rPr>
             <w:t>Haga clic o pulse aquí para escribir texto.</w:t>
           </w:r>
@@ -9644,7 +9780,7 @@
           </w:pPr>
           <w:r>
             <w:rPr>
-              <w:rStyle w:val="PlaceholderText"/>
+              <w:rStyle w:val="Textodelmarcadordeposicin"/>
             </w:rPr>
             <w:t>Haga clic o pulse aquí para escribir texto.</w:t>
           </w:r>
@@ -9673,7 +9809,7 @@
           </w:pPr>
           <w:r>
             <w:rPr>
-              <w:rStyle w:val="PlaceholderText"/>
+              <w:rStyle w:val="Textodelmarcadordeposicin"/>
             </w:rPr>
             <w:t>Haga clic o pulse aquí para escribir texto.</w:t>
           </w:r>
@@ -9702,7 +9838,7 @@
           </w:pPr>
           <w:r>
             <w:rPr>
-              <w:rStyle w:val="PlaceholderText"/>
+              <w:rStyle w:val="Textodelmarcadordeposicin"/>
             </w:rPr>
             <w:t>Haga clic o pulse aquí para escribir texto.</w:t>
           </w:r>
@@ -9731,7 +9867,7 @@
           </w:pPr>
           <w:r>
             <w:rPr>
-              <w:rStyle w:val="PlaceholderText"/>
+              <w:rStyle w:val="Textodelmarcadordeposicin"/>
             </w:rPr>
             <w:t>Haga clic o pulse aquí para escribir texto.</w:t>
           </w:r>
@@ -9760,7 +9896,7 @@
           </w:pPr>
           <w:r>
             <w:rPr>
-              <w:rStyle w:val="PlaceholderText"/>
+              <w:rStyle w:val="Textodelmarcadordeposicin"/>
             </w:rPr>
             <w:t>Haga clic o pulse aquí para escribir texto.</w:t>
           </w:r>
@@ -9789,7 +9925,7 @@
           </w:pPr>
           <w:r>
             <w:rPr>
-              <w:rStyle w:val="PlaceholderText"/>
+              <w:rStyle w:val="Textodelmarcadordeposicin"/>
             </w:rPr>
             <w:t>Haga clic o pulse aquí para escribir texto.</w:t>
           </w:r>
@@ -9818,7 +9954,7 @@
           </w:pPr>
           <w:r>
             <w:rPr>
-              <w:rStyle w:val="PlaceholderText"/>
+              <w:rStyle w:val="Textodelmarcadordeposicin"/>
             </w:rPr>
             <w:t>Haga clic o pulse aquí para escribir texto.</w:t>
           </w:r>
@@ -9847,7 +9983,7 @@
           </w:pPr>
           <w:r>
             <w:rPr>
-              <w:rStyle w:val="PlaceholderText"/>
+              <w:rStyle w:val="Textodelmarcadordeposicin"/>
             </w:rPr>
             <w:t>Haga clic o pulse aquí para escribir texto.</w:t>
           </w:r>
@@ -9876,7 +10012,7 @@
           </w:pPr>
           <w:r>
             <w:rPr>
-              <w:rStyle w:val="PlaceholderText"/>
+              <w:rStyle w:val="Textodelmarcadordeposicin"/>
             </w:rPr>
             <w:t>Haga clic o pulse aquí para escribir texto.</w:t>
           </w:r>
@@ -9905,7 +10041,7 @@
           </w:pPr>
           <w:r>
             <w:rPr>
-              <w:rStyle w:val="PlaceholderText"/>
+              <w:rStyle w:val="Textodelmarcadordeposicin"/>
             </w:rPr>
             <w:t>Haga clic o pulse aquí para escribir texto.</w:t>
           </w:r>
@@ -9934,7 +10070,7 @@
           </w:pPr>
           <w:r>
             <w:rPr>
-              <w:rStyle w:val="PlaceholderText"/>
+              <w:rStyle w:val="Textodelmarcadordeposicin"/>
             </w:rPr>
             <w:t>Haga clic o pulse aquí para escribir texto.</w:t>
           </w:r>
@@ -9963,7 +10099,7 @@
           </w:pPr>
           <w:r>
             <w:rPr>
-              <w:rStyle w:val="PlaceholderText"/>
+              <w:rStyle w:val="Textodelmarcadordeposicin"/>
             </w:rPr>
             <w:t>Haga clic o pulse aquí para escribir texto.</w:t>
           </w:r>
@@ -9992,7 +10128,7 @@
           </w:pPr>
           <w:r>
             <w:rPr>
-              <w:rStyle w:val="PlaceholderText"/>
+              <w:rStyle w:val="Textodelmarcadordeposicin"/>
             </w:rPr>
             <w:t>Haga clic o pulse aquí para escribir texto.</w:t>
           </w:r>
@@ -10021,7 +10157,7 @@
           </w:pPr>
           <w:r>
             <w:rPr>
-              <w:rStyle w:val="PlaceholderText"/>
+              <w:rStyle w:val="Textodelmarcadordeposicin"/>
             </w:rPr>
             <w:t>Haga clic o pulse aquí para escribir texto.</w:t>
           </w:r>
@@ -10050,7 +10186,7 @@
           </w:pPr>
           <w:r>
             <w:rPr>
-              <w:rStyle w:val="PlaceholderText"/>
+              <w:rStyle w:val="Textodelmarcadordeposicin"/>
             </w:rPr>
             <w:t>Haga clic o pulse aquí para escribir texto.</w:t>
           </w:r>
@@ -10096,14 +10232,14 @@
     <w:charset w:val="00"/>
     <w:family w:val="swiss"/>
     <w:pitch w:val="variable"/>
-    <w:sig w:usb0="E4002EFF" w:usb1="C000247B" w:usb2="00000009" w:usb3="00000000" w:csb0="000001FF" w:csb1="00000000"/>
+    <w:sig w:usb0="E4002EFF" w:usb1="C200247B" w:usb2="00000009" w:usb3="00000000" w:csb0="000001FF" w:csb1="00000000"/>
   </w:font>
   <w:font w:name="Calibri Light">
     <w:panose1 w:val="020F0302020204030204"/>
     <w:charset w:val="00"/>
     <w:family w:val="swiss"/>
     <w:pitch w:val="variable"/>
-    <w:sig w:usb0="E4002EFF" w:usb1="C000247B" w:usb2="00000009" w:usb3="00000000" w:csb0="000001FF" w:csb1="00000000"/>
+    <w:sig w:usb0="E4002EFF" w:usb1="C200247B" w:usb2="00000009" w:usb3="00000000" w:csb0="000001FF" w:csb1="00000000"/>
   </w:font>
   <w:font w:name="Cambria Math">
     <w:panose1 w:val="02040503050406030204"/>
@@ -10149,6 +10285,7 @@
     <w:rsid w:val="001773D9"/>
     <w:rsid w:val="001942D6"/>
     <w:rsid w:val="002707DD"/>
+    <w:rsid w:val="00284E57"/>
     <w:rsid w:val="00374B2C"/>
     <w:rsid w:val="003803AE"/>
     <w:rsid w:val="003D684A"/>
@@ -10163,6 +10300,7 @@
     <w:rsid w:val="005F0460"/>
     <w:rsid w:val="00674795"/>
     <w:rsid w:val="00676B38"/>
+    <w:rsid w:val="006B5C02"/>
     <w:rsid w:val="007056D5"/>
     <w:rsid w:val="007079BA"/>
     <w:rsid w:val="007465A2"/>
@@ -10208,8 +10346,8 @@
   </m:mathPr>
   <w:themeFontLang w:val="es-ES"/>
   <w:clrSchemeMapping w:bg1="light1" w:t1="dark1" w:bg2="light2" w:t2="dark2" w:accent1="accent1" w:accent2="accent2" w:accent3="accent3" w:accent4="accent4" w:accent5="accent5" w:accent6="accent6" w:hyperlink="hyperlink" w:followedHyperlink="followedHyperlink"/>
-  <w:decimalSymbol w:val="."/>
-  <w:listSeparator w:val=","/>
+  <w:decimalSymbol w:val=","/>
+  <w:listSeparator w:val=";"/>
   <w15:chartTrackingRefBased/>
 </w:settings>
 </file>
@@ -10615,13 +10753,13 @@
     <w:name w:val="Normal"/>
     <w:qFormat/>
   </w:style>
-  <w:style w:type="character" w:default="1" w:styleId="DefaultParagraphFont">
+  <w:style w:type="character" w:default="1" w:styleId="Fuentedeprrafopredeter">
     <w:name w:val="Default Paragraph Font"/>
     <w:uiPriority w:val="1"/>
     <w:semiHidden/>
     <w:unhideWhenUsed/>
   </w:style>
-  <w:style w:type="table" w:default="1" w:styleId="TableNormal">
+  <w:style w:type="table" w:default="1" w:styleId="Tablanormal">
     <w:name w:val="Normal Table"/>
     <w:uiPriority w:val="99"/>
     <w:semiHidden/>
@@ -10636,15 +10774,15 @@
       </w:tblCellMar>
     </w:tblPr>
   </w:style>
-  <w:style w:type="numbering" w:default="1" w:styleId="NoList">
+  <w:style w:type="numbering" w:default="1" w:styleId="Sinlista">
     <w:name w:val="No List"/>
     <w:uiPriority w:val="99"/>
     <w:semiHidden/>
     <w:unhideWhenUsed/>
   </w:style>
-  <w:style w:type="character" w:styleId="PlaceholderText">
+  <w:style w:type="character" w:styleId="Textodelmarcadordeposicin">
     <w:name w:val="Placeholder Text"/>
-    <w:basedOn w:val="DefaultParagraphFont"/>
+    <w:basedOn w:val="Fuentedeprrafopredeter"/>
     <w:uiPriority w:val="99"/>
     <w:semiHidden/>
     <w:rsid w:val="00AD2A82"/>

</xml_diff>